<commit_message>
Added grade boundaries for internal assessments
</commit_message>
<xml_diff>
--- a/ahsks5sow/scheme/assessments/documents/Tracker for KS5 Assessments (from 2017).docx
+++ b/ahsks5sow/scheme/assessments/documents/Tracker for KS5 Assessments (from 2017).docx
@@ -1,6 +1,6 @@
 
 <file path=word/document.xml><?xml version="1.0" encoding="utf-8"?>
-<w:document xmlns:wpc="http://schemas.microsoft.com/office/word/2010/wordprocessingCanvas" xmlns:cx="http://schemas.microsoft.com/office/drawing/2014/chartex" xmlns:cx1="http://schemas.microsoft.com/office/drawing/2015/9/8/chartex" xmlns:mc="http://schemas.openxmlformats.org/markup-compatibility/2006" xmlns:o="urn:schemas-microsoft-com:office:office" xmlns:r="http://schemas.openxmlformats.org/officeDocument/2006/relationships" xmlns:m="http://schemas.openxmlformats.org/officeDocument/2006/math" xmlns:v="urn:schemas-microsoft-com:vml" xmlns:wp14="http://schemas.microsoft.com/office/word/2010/wordprocessingDrawing" xmlns:wp="http://schemas.openxmlformats.org/drawingml/2006/wordprocessingDrawing" xmlns:w10="urn:schemas-microsoft-com:office:word" xmlns:w="http://schemas.openxmlformats.org/wordprocessingml/2006/main" xmlns:w14="http://schemas.microsoft.com/office/word/2010/wordml" xmlns:w15="http://schemas.microsoft.com/office/word/2012/wordml" xmlns:w16se="http://schemas.microsoft.com/office/word/2015/wordml/symex" xmlns:wpg="http://schemas.microsoft.com/office/word/2010/wordprocessingGroup" xmlns:wpi="http://schemas.microsoft.com/office/word/2010/wordprocessingInk" xmlns:wne="http://schemas.microsoft.com/office/word/2006/wordml" xmlns:wps="http://schemas.microsoft.com/office/word/2010/wordprocessingShape" mc:Ignorable="w14 w15 w16se wp14">
+<w:document xmlns:wpc="http://schemas.microsoft.com/office/word/2010/wordprocessingCanvas" xmlns:cx="http://schemas.microsoft.com/office/drawing/2014/chartex" xmlns:mc="http://schemas.openxmlformats.org/markup-compatibility/2006" xmlns:o="urn:schemas-microsoft-com:office:office" xmlns:r="http://schemas.openxmlformats.org/officeDocument/2006/relationships" xmlns:m="http://schemas.openxmlformats.org/officeDocument/2006/math" xmlns:v="urn:schemas-microsoft-com:vml" xmlns:wp14="http://schemas.microsoft.com/office/word/2010/wordprocessingDrawing" xmlns:wp="http://schemas.openxmlformats.org/drawingml/2006/wordprocessingDrawing" xmlns:w10="urn:schemas-microsoft-com:office:word" xmlns:w="http://schemas.openxmlformats.org/wordprocessingml/2006/main" xmlns:w14="http://schemas.microsoft.com/office/word/2010/wordml" xmlns:w15="http://schemas.microsoft.com/office/word/2012/wordml" xmlns:w16se="http://schemas.microsoft.com/office/word/2015/wordml/symex" xmlns:wpg="http://schemas.microsoft.com/office/word/2010/wordprocessingGroup" xmlns:wpi="http://schemas.microsoft.com/office/word/2010/wordprocessingInk" xmlns:wne="http://schemas.microsoft.com/office/word/2006/wordml" xmlns:wps="http://schemas.microsoft.com/office/word/2010/wordprocessingShape" mc:Ignorable="w14 w15 w16se wp14">
   <w:body>
     <w:p>
       <w:pPr>
@@ -83,7 +83,7 @@
       <w:tr>
         <w:trPr>
           <w:cantSplit/>
-          <w:trHeight w:val="768"/>
+          <w:trHeight w:val="406"/>
         </w:trPr>
         <w:tc>
           <w:tcPr>
@@ -849,8 +849,6 @@
               </w:rPr>
               <w:t>AS Result (if sat)</w:t>
             </w:r>
-            <w:bookmarkStart w:id="0" w:name="_GoBack"/>
-            <w:bookmarkEnd w:id="0"/>
           </w:p>
         </w:tc>
         <w:tc>
@@ -1420,14 +1418,399 @@
         </w:rPr>
       </w:pPr>
     </w:p>
+    <w:p>
+      <w:pPr>
+        <w:rPr>
+          <w:rFonts w:cs="Kartika"/>
+          <w:sz w:val="32"/>
+          <w:szCs w:val="32"/>
+        </w:rPr>
+      </w:pPr>
+      <w:r>
+        <w:rPr>
+          <w:rFonts w:cs="Kartika"/>
+          <w:sz w:val="32"/>
+          <w:szCs w:val="32"/>
+        </w:rPr>
+        <w:t>Grade Boundaries for internal HT1 and HT2 assessments:</w:t>
+      </w:r>
+    </w:p>
+    <w:tbl>
+      <w:tblPr>
+        <w:tblStyle w:val="TableGrid"/>
+        <w:tblW w:w="0" w:type="auto"/>
+        <w:tblLook w:val="04A0" w:firstRow="1" w:lastRow="0" w:firstColumn="1" w:lastColumn="0" w:noHBand="0" w:noVBand="1"/>
+      </w:tblPr>
+      <w:tblGrid>
+        <w:gridCol w:w="1487"/>
+        <w:gridCol w:w="1488"/>
+        <w:gridCol w:w="1488"/>
+        <w:gridCol w:w="1487"/>
+        <w:gridCol w:w="1488"/>
+        <w:gridCol w:w="1488"/>
+      </w:tblGrid>
+      <w:tr>
+        <w:tc>
+          <w:tcPr>
+            <w:tcW w:w="1487" w:type="dxa"/>
+          </w:tcPr>
+          <w:p>
+            <w:pPr>
+              <w:jc w:val="center"/>
+              <w:rPr>
+                <w:rFonts w:cs="Kartika"/>
+                <w:b/>
+                <w:sz w:val="32"/>
+                <w:szCs w:val="32"/>
+              </w:rPr>
+            </w:pPr>
+            <w:r>
+              <w:rPr>
+                <w:rFonts w:cs="Kartika"/>
+                <w:b/>
+                <w:sz w:val="32"/>
+                <w:szCs w:val="32"/>
+              </w:rPr>
+              <w:t>A* (Y13)</w:t>
+            </w:r>
+          </w:p>
+        </w:tc>
+        <w:tc>
+          <w:tcPr>
+            <w:tcW w:w="1488" w:type="dxa"/>
+          </w:tcPr>
+          <w:p>
+            <w:pPr>
+              <w:jc w:val="center"/>
+              <w:rPr>
+                <w:rFonts w:cs="Kartika"/>
+                <w:b/>
+                <w:sz w:val="32"/>
+                <w:szCs w:val="32"/>
+              </w:rPr>
+            </w:pPr>
+            <w:r>
+              <w:rPr>
+                <w:rFonts w:cs="Kartika"/>
+                <w:b/>
+                <w:sz w:val="32"/>
+                <w:szCs w:val="32"/>
+              </w:rPr>
+              <w:t>A</w:t>
+            </w:r>
+          </w:p>
+        </w:tc>
+        <w:tc>
+          <w:tcPr>
+            <w:tcW w:w="1488" w:type="dxa"/>
+          </w:tcPr>
+          <w:p>
+            <w:pPr>
+              <w:jc w:val="center"/>
+              <w:rPr>
+                <w:rFonts w:cs="Kartika"/>
+                <w:b/>
+                <w:sz w:val="32"/>
+                <w:szCs w:val="32"/>
+              </w:rPr>
+            </w:pPr>
+            <w:r>
+              <w:rPr>
+                <w:rFonts w:cs="Kartika"/>
+                <w:b/>
+                <w:sz w:val="32"/>
+                <w:szCs w:val="32"/>
+              </w:rPr>
+              <w:t>B</w:t>
+            </w:r>
+          </w:p>
+        </w:tc>
+        <w:tc>
+          <w:tcPr>
+            <w:tcW w:w="1487" w:type="dxa"/>
+          </w:tcPr>
+          <w:p>
+            <w:pPr>
+              <w:jc w:val="center"/>
+              <w:rPr>
+                <w:rFonts w:cs="Kartika"/>
+                <w:b/>
+                <w:sz w:val="32"/>
+                <w:szCs w:val="32"/>
+              </w:rPr>
+            </w:pPr>
+            <w:r>
+              <w:rPr>
+                <w:rFonts w:cs="Kartika"/>
+                <w:b/>
+                <w:sz w:val="32"/>
+                <w:szCs w:val="32"/>
+              </w:rPr>
+              <w:t>C</w:t>
+            </w:r>
+          </w:p>
+        </w:tc>
+        <w:tc>
+          <w:tcPr>
+            <w:tcW w:w="1488" w:type="dxa"/>
+          </w:tcPr>
+          <w:p>
+            <w:pPr>
+              <w:jc w:val="center"/>
+              <w:rPr>
+                <w:rFonts w:cs="Kartika"/>
+                <w:b/>
+                <w:sz w:val="32"/>
+                <w:szCs w:val="32"/>
+              </w:rPr>
+            </w:pPr>
+            <w:r>
+              <w:rPr>
+                <w:rFonts w:cs="Kartika"/>
+                <w:b/>
+                <w:sz w:val="32"/>
+                <w:szCs w:val="32"/>
+              </w:rPr>
+              <w:t>D</w:t>
+            </w:r>
+          </w:p>
+        </w:tc>
+        <w:tc>
+          <w:tcPr>
+            <w:tcW w:w="1488" w:type="dxa"/>
+          </w:tcPr>
+          <w:p>
+            <w:pPr>
+              <w:jc w:val="center"/>
+              <w:rPr>
+                <w:rFonts w:cs="Kartika"/>
+                <w:b/>
+                <w:sz w:val="32"/>
+                <w:szCs w:val="32"/>
+              </w:rPr>
+            </w:pPr>
+            <w:r>
+              <w:rPr>
+                <w:rFonts w:cs="Kartika"/>
+                <w:b/>
+                <w:sz w:val="32"/>
+                <w:szCs w:val="32"/>
+              </w:rPr>
+              <w:t>E</w:t>
+            </w:r>
+          </w:p>
+        </w:tc>
+      </w:tr>
+      <w:tr>
+        <w:tc>
+          <w:tcPr>
+            <w:tcW w:w="1487" w:type="dxa"/>
+          </w:tcPr>
+          <w:p>
+            <w:pPr>
+              <w:jc w:val="center"/>
+              <w:rPr>
+                <w:rFonts w:cs="Kartika"/>
+                <w:sz w:val="32"/>
+                <w:szCs w:val="32"/>
+              </w:rPr>
+            </w:pPr>
+            <w:r>
+              <w:rPr>
+                <w:rFonts w:cs="Kartika"/>
+                <w:sz w:val="32"/>
+                <w:szCs w:val="32"/>
+              </w:rPr>
+              <w:t>90%</w:t>
+            </w:r>
+          </w:p>
+        </w:tc>
+        <w:tc>
+          <w:tcPr>
+            <w:tcW w:w="1488" w:type="dxa"/>
+          </w:tcPr>
+          <w:p>
+            <w:pPr>
+              <w:jc w:val="center"/>
+              <w:rPr>
+                <w:rFonts w:cs="Kartika"/>
+                <w:sz w:val="32"/>
+                <w:szCs w:val="32"/>
+              </w:rPr>
+            </w:pPr>
+            <w:r>
+              <w:rPr>
+                <w:rFonts w:cs="Kartika"/>
+                <w:sz w:val="32"/>
+                <w:szCs w:val="32"/>
+              </w:rPr>
+              <w:t>80%</w:t>
+            </w:r>
+          </w:p>
+        </w:tc>
+        <w:tc>
+          <w:tcPr>
+            <w:tcW w:w="1488" w:type="dxa"/>
+          </w:tcPr>
+          <w:p>
+            <w:pPr>
+              <w:jc w:val="center"/>
+              <w:rPr>
+                <w:rFonts w:cs="Kartika"/>
+                <w:sz w:val="32"/>
+                <w:szCs w:val="32"/>
+              </w:rPr>
+            </w:pPr>
+            <w:r>
+              <w:rPr>
+                <w:rFonts w:cs="Kartika"/>
+                <w:sz w:val="32"/>
+                <w:szCs w:val="32"/>
+              </w:rPr>
+              <w:t>70%</w:t>
+            </w:r>
+          </w:p>
+        </w:tc>
+        <w:tc>
+          <w:tcPr>
+            <w:tcW w:w="1487" w:type="dxa"/>
+          </w:tcPr>
+          <w:p>
+            <w:pPr>
+              <w:jc w:val="center"/>
+              <w:rPr>
+                <w:rFonts w:cs="Kartika"/>
+                <w:sz w:val="32"/>
+                <w:szCs w:val="32"/>
+              </w:rPr>
+            </w:pPr>
+            <w:r>
+              <w:rPr>
+                <w:rFonts w:cs="Kartika"/>
+                <w:sz w:val="32"/>
+                <w:szCs w:val="32"/>
+              </w:rPr>
+              <w:t>60%</w:t>
+            </w:r>
+          </w:p>
+        </w:tc>
+        <w:tc>
+          <w:tcPr>
+            <w:tcW w:w="1488" w:type="dxa"/>
+          </w:tcPr>
+          <w:p>
+            <w:pPr>
+              <w:jc w:val="center"/>
+              <w:rPr>
+                <w:rFonts w:cs="Kartika"/>
+                <w:sz w:val="32"/>
+                <w:szCs w:val="32"/>
+              </w:rPr>
+            </w:pPr>
+            <w:r>
+              <w:rPr>
+                <w:rFonts w:cs="Kartika"/>
+                <w:sz w:val="32"/>
+                <w:szCs w:val="32"/>
+              </w:rPr>
+              <w:t>50%</w:t>
+            </w:r>
+          </w:p>
+        </w:tc>
+        <w:tc>
+          <w:tcPr>
+            <w:tcW w:w="1488" w:type="dxa"/>
+          </w:tcPr>
+          <w:p>
+            <w:pPr>
+              <w:jc w:val="center"/>
+              <w:rPr>
+                <w:rFonts w:cs="Kartika"/>
+                <w:sz w:val="32"/>
+                <w:szCs w:val="32"/>
+              </w:rPr>
+            </w:pPr>
+            <w:r>
+              <w:rPr>
+                <w:rFonts w:cs="Kartika"/>
+                <w:sz w:val="32"/>
+                <w:szCs w:val="32"/>
+              </w:rPr>
+              <w:t>40%</w:t>
+            </w:r>
+          </w:p>
+        </w:tc>
+      </w:tr>
+    </w:tbl>
+    <w:p>
+      <w:pPr>
+        <w:rPr>
+          <w:rFonts w:cs="Kartika"/>
+          <w:sz w:val="32"/>
+          <w:szCs w:val="32"/>
+        </w:rPr>
+      </w:pPr>
+      <w:bookmarkStart w:id="0" w:name="_GoBack"/>
+      <w:bookmarkEnd w:id="0"/>
+    </w:p>
     <w:sectPr>
-      <w:pgSz w:w="11906" w:h="16838"/>
-      <w:pgMar w:top="1440" w:right="1440" w:bottom="1440" w:left="1440" w:header="708" w:footer="708" w:gutter="0"/>
+      <w:pgSz w:w="11906" w:h="16838" w:code="9"/>
+      <w:pgMar w:top="1134" w:right="1134" w:bottom="1134" w:left="1134" w:header="0" w:footer="0" w:gutter="0"/>
       <w:cols w:space="708"/>
       <w:docGrid w:linePitch="360"/>
     </w:sectPr>
   </w:body>
 </w:document>
+</file>
+
+<file path=word/endnotes.xml><?xml version="1.0" encoding="utf-8"?>
+<w:endnotes xmlns:wpc="http://schemas.microsoft.com/office/word/2010/wordprocessingCanvas" xmlns:cx="http://schemas.microsoft.com/office/drawing/2014/chartex" xmlns:mc="http://schemas.openxmlformats.org/markup-compatibility/2006" xmlns:o="urn:schemas-microsoft-com:office:office" xmlns:r="http://schemas.openxmlformats.org/officeDocument/2006/relationships" xmlns:m="http://schemas.openxmlformats.org/officeDocument/2006/math" xmlns:v="urn:schemas-microsoft-com:vml" xmlns:wp14="http://schemas.microsoft.com/office/word/2010/wordprocessingDrawing" xmlns:wp="http://schemas.openxmlformats.org/drawingml/2006/wordprocessingDrawing" xmlns:w10="urn:schemas-microsoft-com:office:word" xmlns:w="http://schemas.openxmlformats.org/wordprocessingml/2006/main" xmlns:w14="http://schemas.microsoft.com/office/word/2010/wordml" xmlns:w15="http://schemas.microsoft.com/office/word/2012/wordml" xmlns:w16se="http://schemas.microsoft.com/office/word/2015/wordml/symex" xmlns:wpg="http://schemas.microsoft.com/office/word/2010/wordprocessingGroup" xmlns:wpi="http://schemas.microsoft.com/office/word/2010/wordprocessingInk" xmlns:wne="http://schemas.microsoft.com/office/word/2006/wordml" xmlns:wps="http://schemas.microsoft.com/office/word/2010/wordprocessingShape" mc:Ignorable="w14 w15 w16se wp14">
+  <w:endnote w:type="separator" w:id="-1">
+    <w:p>
+      <w:pPr>
+        <w:spacing w:after="0" w:line="240" w:lineRule="auto"/>
+      </w:pPr>
+      <w:r>
+        <w:separator/>
+      </w:r>
+    </w:p>
+  </w:endnote>
+  <w:endnote w:type="continuationSeparator" w:id="0">
+    <w:p>
+      <w:pPr>
+        <w:spacing w:after="0" w:line="240" w:lineRule="auto"/>
+      </w:pPr>
+      <w:r>
+        <w:continuationSeparator/>
+      </w:r>
+    </w:p>
+  </w:endnote>
+</w:endnotes>
+</file>
+
+<file path=word/footnotes.xml><?xml version="1.0" encoding="utf-8"?>
+<w:footnotes xmlns:wpc="http://schemas.microsoft.com/office/word/2010/wordprocessingCanvas" xmlns:cx="http://schemas.microsoft.com/office/drawing/2014/chartex" xmlns:mc="http://schemas.openxmlformats.org/markup-compatibility/2006" xmlns:o="urn:schemas-microsoft-com:office:office" xmlns:r="http://schemas.openxmlformats.org/officeDocument/2006/relationships" xmlns:m="http://schemas.openxmlformats.org/officeDocument/2006/math" xmlns:v="urn:schemas-microsoft-com:vml" xmlns:wp14="http://schemas.microsoft.com/office/word/2010/wordprocessingDrawing" xmlns:wp="http://schemas.openxmlformats.org/drawingml/2006/wordprocessingDrawing" xmlns:w10="urn:schemas-microsoft-com:office:word" xmlns:w="http://schemas.openxmlformats.org/wordprocessingml/2006/main" xmlns:w14="http://schemas.microsoft.com/office/word/2010/wordml" xmlns:w15="http://schemas.microsoft.com/office/word/2012/wordml" xmlns:w16se="http://schemas.microsoft.com/office/word/2015/wordml/symex" xmlns:wpg="http://schemas.microsoft.com/office/word/2010/wordprocessingGroup" xmlns:wpi="http://schemas.microsoft.com/office/word/2010/wordprocessingInk" xmlns:wne="http://schemas.microsoft.com/office/word/2006/wordml" xmlns:wps="http://schemas.microsoft.com/office/word/2010/wordprocessingShape" mc:Ignorable="w14 w15 w16se wp14">
+  <w:footnote w:type="separator" w:id="-1">
+    <w:p>
+      <w:pPr>
+        <w:spacing w:after="0" w:line="240" w:lineRule="auto"/>
+      </w:pPr>
+      <w:r>
+        <w:separator/>
+      </w:r>
+    </w:p>
+  </w:footnote>
+  <w:footnote w:type="continuationSeparator" w:id="0">
+    <w:p>
+      <w:pPr>
+        <w:spacing w:after="0" w:line="240" w:lineRule="auto"/>
+      </w:pPr>
+      <w:r>
+        <w:continuationSeparator/>
+      </w:r>
+    </w:p>
+  </w:footnote>
+</w:footnotes>
 </file>
 
 <file path=word/styles.xml><?xml version="1.0" encoding="utf-8"?>
@@ -1904,6 +2287,50 @@
       <w:szCs w:val="56"/>
     </w:rPr>
   </w:style>
+  <w:style w:type="paragraph" w:styleId="Header">
+    <w:name w:val="header"/>
+    <w:basedOn w:val="Normal"/>
+    <w:link w:val="HeaderChar"/>
+    <w:uiPriority w:val="99"/>
+    <w:unhideWhenUsed/>
+    <w:rsid w:val="00B91082"/>
+    <w:pPr>
+      <w:tabs>
+        <w:tab w:val="center" w:pos="4513"/>
+        <w:tab w:val="right" w:pos="9026"/>
+      </w:tabs>
+      <w:spacing w:after="0" w:line="240" w:lineRule="auto"/>
+    </w:pPr>
+  </w:style>
+  <w:style w:type="character" w:customStyle="1" w:styleId="HeaderChar">
+    <w:name w:val="Header Char"/>
+    <w:basedOn w:val="DefaultParagraphFont"/>
+    <w:link w:val="Header"/>
+    <w:uiPriority w:val="99"/>
+    <w:rsid w:val="00B91082"/>
+  </w:style>
+  <w:style w:type="paragraph" w:styleId="Footer">
+    <w:name w:val="footer"/>
+    <w:basedOn w:val="Normal"/>
+    <w:link w:val="FooterChar"/>
+    <w:uiPriority w:val="99"/>
+    <w:unhideWhenUsed/>
+    <w:rsid w:val="00B91082"/>
+    <w:pPr>
+      <w:tabs>
+        <w:tab w:val="center" w:pos="4513"/>
+        <w:tab w:val="right" w:pos="9026"/>
+      </w:tabs>
+      <w:spacing w:after="0" w:line="240" w:lineRule="auto"/>
+    </w:pPr>
+  </w:style>
+  <w:style w:type="character" w:customStyle="1" w:styleId="FooterChar">
+    <w:name w:val="Footer Char"/>
+    <w:basedOn w:val="DefaultParagraphFont"/>
+    <w:link w:val="Footer"/>
+    <w:uiPriority w:val="99"/>
+    <w:rsid w:val="00B91082"/>
+  </w:style>
 </w:styles>
 </file>
 

</xml_diff>